<commit_message>
added introduction and new knits of all formats
</commit_message>
<xml_diff>
--- a/tourism_norway.docx
+++ b/tourism_norway.docx
@@ -77,7 +77,7 @@
         <w:pStyle w:val="FirstParagraph"/>
       </w:pPr>
       <w:r>
-        <w:t xml:space="preserve">In this report we will look at the change in overnight stays at hotels in Norway from januar 1986 to mai 2018.</w:t>
+        <w:t xml:space="preserve">This is an example file and project for the course BED-2056. Use this as an inspiration for your own project. Feel free to steal ideas and use the code (but for your own sake, don’t copy/paste. Understand what it’s doing and why it was used.). In this example report we will look at the change in overnight stays at hotels in Norway from januar 1986 to juni 2018.</w:t>
       </w:r>
     </w:p>
     <w:p>
@@ -95,7 +95,7 @@
         <w:pStyle w:val="FirstParagraph"/>
       </w:pPr>
       <w:r>
-        <w:t xml:space="preserve">The first plot shows a time series of the hotel overnight stays in Norway from January 1986 to May 2018. As we can se the activity is highly seasonal and seems to have a positive trend. We can observe that we have a small decrease in overnight stays following the 2008 financial crisis. On the other hand, it’s difficult to see whether or not the YTD 2018 is higher than YTD 2017. Let’s change the way we plot the data.</w:t>
+        <w:t xml:space="preserve">The first plot shows a time series of the hotel overnight stays in Norway from January 1986 to May 2018. As we can se the activity is highly seasonal and seems to have a positive trend. We can observe that we have a small decrease in overnight stays following the 2008 financial crisis. On the other hand, it’s difficult to see whether or not the YTD 2018 is higher than YTD 2017. In addition, the plot is created with a static data frame. This is perfectly fine, but if we are to update this report every month (or every time new data is available), we should use the SSB API. Let’s change the way we plot the data and use the SSB API.</w:t>
       </w:r>
     </w:p>
     <w:p>
@@ -150,7 +150,7 @@
         <w:pStyle w:val="BodyText"/>
       </w:pPr>
       <w:r>
-        <w:t xml:space="preserve">In the figure bellow we can se that for YTD, 2018 is currently the year with the most total overnight stays since 1986.</w:t>
+        <w:t xml:space="preserve">In the figure bellow we can se that for YTD, 2018 is currently the year with the most total overnight stays since 1986. This plot is created with a dynamic dataset which will automatically be updated every month when SSB updates their data. This is also true for the rest of this example report.</w:t>
       </w:r>
     </w:p>
     <w:p>
@@ -405,18 +405,18 @@
               <w:jc w:val="left"/>
             </w:pPr>
             <w:r>
-              <w:t xml:space="preserve">1st Qu.: 666009</w:t>
-            </w:r>
-          </w:p>
-        </w:tc>
-        <w:tc>
-          <w:p>
-            <w:pPr>
-              <w:pStyle w:val="Compact"/>
-              <w:jc w:val="left"/>
-            </w:pPr>
-            <w:r>
-              <w:t xml:space="preserve">1st Qu.:225233</w:t>
+              <w:t xml:space="preserve">1st Qu.: 672502</w:t>
+            </w:r>
+          </w:p>
+        </w:tc>
+        <w:tc>
+          <w:p>
+            <w:pPr>
+              <w:pStyle w:val="Compact"/>
+              <w:jc w:val="left"/>
+            </w:pPr>
+            <w:r>
+              <w:t xml:space="preserve">1st Qu.:225761</w:t>
             </w:r>
           </w:p>
         </w:tc>
@@ -427,7 +427,7 @@
               <w:jc w:val="center"/>
             </w:pPr>
             <w:r>
-              <w:t xml:space="preserve">1st Qu.:616928</w:t>
+              <w:t xml:space="preserve">1st Qu.:618660</w:t>
             </w:r>
           </w:p>
         </w:tc>
@@ -447,18 +447,18 @@
               <w:jc w:val="left"/>
             </w:pPr>
             <w:r>
-              <w:t xml:space="preserve">Median : 754534</w:t>
-            </w:r>
-          </w:p>
-        </w:tc>
-        <w:tc>
-          <w:p>
-            <w:pPr>
-              <w:pStyle w:val="Compact"/>
-              <w:jc w:val="left"/>
-            </w:pPr>
-            <w:r>
-              <w:t xml:space="preserve">Median :236117</w:t>
+              <w:t xml:space="preserve">Median : 766716</w:t>
+            </w:r>
+          </w:p>
+        </w:tc>
+        <w:tc>
+          <w:p>
+            <w:pPr>
+              <w:pStyle w:val="Compact"/>
+              <w:jc w:val="left"/>
+            </w:pPr>
+            <w:r>
+              <w:t xml:space="preserve">Median :238510</w:t>
             </w:r>
           </w:p>
         </w:tc>
@@ -469,7 +469,7 @@
               <w:jc w:val="center"/>
             </w:pPr>
             <w:r>
-              <w:t xml:space="preserve">Median :704227</w:t>
+              <w:t xml:space="preserve">Median :708997</w:t>
             </w:r>
           </w:p>
         </w:tc>
@@ -489,18 +489,18 @@
               <w:jc w:val="left"/>
             </w:pPr>
             <w:r>
-              <w:t xml:space="preserve">Mean : 924979</w:t>
-            </w:r>
-          </w:p>
-        </w:tc>
-        <w:tc>
-          <w:p>
-            <w:pPr>
-              <w:pStyle w:val="Compact"/>
-              <w:jc w:val="left"/>
-            </w:pPr>
-            <w:r>
-              <w:t xml:space="preserve">Mean :238009</w:t>
+              <w:t xml:space="preserve">Mean : 957046</w:t>
+            </w:r>
+          </w:p>
+        </w:tc>
+        <w:tc>
+          <w:p>
+            <w:pPr>
+              <w:pStyle w:val="Compact"/>
+              <w:jc w:val="left"/>
+            </w:pPr>
+            <w:r>
+              <w:t xml:space="preserve">Mean :238344</w:t>
             </w:r>
           </w:p>
         </w:tc>
@@ -511,7 +511,7 @@
               <w:jc w:val="center"/>
             </w:pPr>
             <w:r>
-              <w:t xml:space="preserve">Mean :694975</w:t>
+              <w:t xml:space="preserve">Mean :703677</w:t>
             </w:r>
           </w:p>
         </w:tc>
@@ -531,18 +531,18 @@
               <w:jc w:val="left"/>
             </w:pPr>
             <w:r>
-              <w:t xml:space="preserve">3rd Qu.: 923603</w:t>
-            </w:r>
-          </w:p>
-        </w:tc>
-        <w:tc>
-          <w:p>
-            <w:pPr>
-              <w:pStyle w:val="Compact"/>
-              <w:jc w:val="left"/>
-            </w:pPr>
-            <w:r>
-              <w:t xml:space="preserve">3rd Qu.:271401</w:t>
+              <w:t xml:space="preserve">3rd Qu.: 954289</w:t>
+            </w:r>
+          </w:p>
+        </w:tc>
+        <w:tc>
+          <w:p>
+            <w:pPr>
+              <w:pStyle w:val="Compact"/>
+              <w:jc w:val="left"/>
+            </w:pPr>
+            <w:r>
+              <w:t xml:space="preserve">3rd Qu.:266934</w:t>
             </w:r>
           </w:p>
         </w:tc>
@@ -553,7 +553,7 @@
               <w:jc w:val="center"/>
             </w:pPr>
             <w:r>
-              <w:t xml:space="preserve">3rd Qu.:753812</w:t>
+              <w:t xml:space="preserve">3rd Qu.:761421</w:t>
             </w:r>
           </w:p>
         </w:tc>
@@ -1476,6 +1476,52 @@
             </w:pPr>
             <w:r>
               <w:t xml:space="preserve">713 767</w:t>
+            </w:r>
+          </w:p>
+        </w:tc>
+      </w:tr>
+      <w:tr>
+        <w:tc>
+          <w:p>
+            <w:pPr>
+              <w:pStyle w:val="Compact"/>
+              <w:jc w:val="left"/>
+            </w:pPr>
+            <w:r>
+              <w:t xml:space="preserve">jun 2018</w:t>
+            </w:r>
+          </w:p>
+        </w:tc>
+        <w:tc>
+          <w:p>
+            <w:pPr>
+              <w:pStyle w:val="Compact"/>
+              <w:jc w:val="left"/>
+            </w:pPr>
+            <w:r>
+              <w:t xml:space="preserve">1 502 184</w:t>
+            </w:r>
+          </w:p>
+        </w:tc>
+        <w:tc>
+          <w:p>
+            <w:pPr>
+              <w:pStyle w:val="Compact"/>
+              <w:jc w:val="left"/>
+            </w:pPr>
+            <w:r>
+              <w:t xml:space="preserve">244 049</w:t>
+            </w:r>
+          </w:p>
+        </w:tc>
+        <w:tc>
+          <w:p>
+            <w:pPr>
+              <w:pStyle w:val="Compact"/>
+              <w:jc w:val="left"/>
+            </w:pPr>
+            <w:r>
+              <w:t xml:space="preserve">851 612</w:t>
             </w:r>
           </w:p>
         </w:tc>

</xml_diff>

<commit_message>
added library to setup chunk
</commit_message>
<xml_diff>
--- a/tourism_norway.docx
+++ b/tourism_norway.docx
@@ -77,7 +77,7 @@
         <w:pStyle w:val="FirstParagraph"/>
       </w:pPr>
       <w:r>
-        <w:t xml:space="preserve">This is an example file and project for the course BED-2056. Use this as an inspiration for your own project. Feel free to steal ideas and use the code (but for your own sake, don’t copy/paste. Understand what it’s doing and why it was used.). In this example report we will look at the change in overnight stays at hotels in Norway from januar 1986 to juni 2018.</w:t>
+        <w:t xml:space="preserve">æøå This æ is ø an å example file and project for the course BED-2056. Use this as an inspiration for your own project. Feel free to steal ideas and use the code (but for your own sake, don’t copy/paste. Understand what it’s doing and why it was used.). In this example report we will look at the change in overnight stays at hotels in Norway from januar 1986 to september 2018.</w:t>
       </w:r>
     </w:p>
     <w:p>
@@ -405,18 +405,18 @@
               <w:jc w:val="left"/>
             </w:pPr>
             <w:r>
-              <w:t xml:space="preserve">1st Qu.: 672502</w:t>
-            </w:r>
-          </w:p>
-        </w:tc>
-        <w:tc>
-          <w:p>
-            <w:pPr>
-              <w:pStyle w:val="Compact"/>
-              <w:jc w:val="left"/>
-            </w:pPr>
-            <w:r>
-              <w:t xml:space="preserve">1st Qu.:225761</w:t>
+              <w:t xml:space="preserve">1st Qu.: 691982</w:t>
+            </w:r>
+          </w:p>
+        </w:tc>
+        <w:tc>
+          <w:p>
+            <w:pPr>
+              <w:pStyle w:val="Compact"/>
+              <w:jc w:val="left"/>
+            </w:pPr>
+            <w:r>
+              <w:t xml:space="preserve">1st Qu.:225233</w:t>
             </w:r>
           </w:p>
         </w:tc>
@@ -427,7 +427,7 @@
               <w:jc w:val="center"/>
             </w:pPr>
             <w:r>
-              <w:t xml:space="preserve">1st Qu.:618660</w:t>
+              <w:t xml:space="preserve">1st Qu.:623856</w:t>
             </w:r>
           </w:p>
         </w:tc>
@@ -447,18 +447,18 @@
               <w:jc w:val="left"/>
             </w:pPr>
             <w:r>
-              <w:t xml:space="preserve">Median : 766716</w:t>
-            </w:r>
-          </w:p>
-        </w:tc>
-        <w:tc>
-          <w:p>
-            <w:pPr>
-              <w:pStyle w:val="Compact"/>
-              <w:jc w:val="left"/>
-            </w:pPr>
-            <w:r>
-              <w:t xml:space="preserve">Median :238510</w:t>
+              <w:t xml:space="preserve">Median : 810618</w:t>
+            </w:r>
+          </w:p>
+        </w:tc>
+        <w:tc>
+          <w:p>
+            <w:pPr>
+              <w:pStyle w:val="Compact"/>
+              <w:jc w:val="left"/>
+            </w:pPr>
+            <w:r>
+              <w:t xml:space="preserve">Median :240902</w:t>
             </w:r>
           </w:p>
         </w:tc>
@@ -469,7 +469,7 @@
               <w:jc w:val="center"/>
             </w:pPr>
             <w:r>
-              <w:t xml:space="preserve">Median :708997</w:t>
+              <w:t xml:space="preserve">Median :729580</w:t>
             </w:r>
           </w:p>
         </w:tc>
@@ -489,18 +489,18 @@
               <w:jc w:val="left"/>
             </w:pPr>
             <w:r>
-              <w:t xml:space="preserve">Mean : 957046</w:t>
-            </w:r>
-          </w:p>
-        </w:tc>
-        <w:tc>
-          <w:p>
-            <w:pPr>
-              <w:pStyle w:val="Compact"/>
-              <w:jc w:val="left"/>
-            </w:pPr>
-            <w:r>
-              <w:t xml:space="preserve">Mean :238344</w:t>
+              <w:t xml:space="preserve">Mean :1058934</w:t>
+            </w:r>
+          </w:p>
+        </w:tc>
+        <w:tc>
+          <w:p>
+            <w:pPr>
+              <w:pStyle w:val="Compact"/>
+              <w:jc w:val="left"/>
+            </w:pPr>
+            <w:r>
+              <w:t xml:space="preserve">Mean :236266</w:t>
             </w:r>
           </w:p>
         </w:tc>
@@ -511,7 +511,7 @@
               <w:jc w:val="center"/>
             </w:pPr>
             <w:r>
-              <w:t xml:space="preserve">Mean :703677</w:t>
+              <w:t xml:space="preserve">Mean :721273</w:t>
             </w:r>
           </w:p>
         </w:tc>
@@ -531,18 +531,18 @@
               <w:jc w:val="left"/>
             </w:pPr>
             <w:r>
-              <w:t xml:space="preserve">3rd Qu.: 954289</w:t>
-            </w:r>
-          </w:p>
-        </w:tc>
-        <w:tc>
-          <w:p>
-            <w:pPr>
-              <w:pStyle w:val="Compact"/>
-              <w:jc w:val="left"/>
-            </w:pPr>
-            <w:r>
-              <w:t xml:space="preserve">3rd Qu.:266934</w:t>
+              <w:t xml:space="preserve">3rd Qu.:1444486</w:t>
+            </w:r>
+          </w:p>
+        </w:tc>
+        <w:tc>
+          <w:p>
+            <w:pPr>
+              <w:pStyle w:val="Compact"/>
+              <w:jc w:val="left"/>
+            </w:pPr>
+            <w:r>
+              <w:t xml:space="preserve">3rd Qu.:271401</w:t>
             </w:r>
           </w:p>
         </w:tc>
@@ -553,7 +553,7 @@
               <w:jc w:val="center"/>
             </w:pPr>
             <w:r>
-              <w:t xml:space="preserve">3rd Qu.:761421</w:t>
+              <w:t xml:space="preserve">3rd Qu.:803205</w:t>
             </w:r>
           </w:p>
         </w:tc>
@@ -595,7 +595,7 @@
               <w:jc w:val="center"/>
             </w:pPr>
             <w:r>
-              <w:t xml:space="preserve">Max. :871224</w:t>
+              <w:t xml:space="preserve">Max. :879381</w:t>
             </w:r>
           </w:p>
         </w:tc>
@@ -1499,29 +1499,167 @@
               <w:jc w:val="left"/>
             </w:pPr>
             <w:r>
-              <w:t xml:space="preserve">1 502 184</w:t>
-            </w:r>
-          </w:p>
-        </w:tc>
-        <w:tc>
-          <w:p>
-            <w:pPr>
-              <w:pStyle w:val="Compact"/>
-              <w:jc w:val="left"/>
-            </w:pPr>
-            <w:r>
-              <w:t xml:space="preserve">244 049</w:t>
-            </w:r>
-          </w:p>
-        </w:tc>
-        <w:tc>
-          <w:p>
-            <w:pPr>
-              <w:pStyle w:val="Compact"/>
-              <w:jc w:val="left"/>
-            </w:pPr>
-            <w:r>
-              <w:t xml:space="preserve">851 612</w:t>
+              <w:t xml:space="preserve">1 501 250</w:t>
+            </w:r>
+          </w:p>
+        </w:tc>
+        <w:tc>
+          <w:p>
+            <w:pPr>
+              <w:pStyle w:val="Compact"/>
+              <w:jc w:val="left"/>
+            </w:pPr>
+            <w:r>
+              <w:t xml:space="preserve">244 444</w:t>
+            </w:r>
+          </w:p>
+        </w:tc>
+        <w:tc>
+          <w:p>
+            <w:pPr>
+              <w:pStyle w:val="Compact"/>
+              <w:jc w:val="left"/>
+            </w:pPr>
+            <w:r>
+              <w:t xml:space="preserve">853 360</w:t>
+            </w:r>
+          </w:p>
+        </w:tc>
+      </w:tr>
+      <w:tr>
+        <w:tc>
+          <w:p>
+            <w:pPr>
+              <w:pStyle w:val="Compact"/>
+              <w:jc w:val="left"/>
+            </w:pPr>
+            <w:r>
+              <w:t xml:space="preserve">jul 2018</w:t>
+            </w:r>
+          </w:p>
+        </w:tc>
+        <w:tc>
+          <w:p>
+            <w:pPr>
+              <w:pStyle w:val="Compact"/>
+              <w:jc w:val="left"/>
+            </w:pPr>
+            <w:r>
+              <w:t xml:space="preserve">2 250 895</w:t>
+            </w:r>
+          </w:p>
+        </w:tc>
+        <w:tc>
+          <w:p>
+            <w:pPr>
+              <w:pStyle w:val="Compact"/>
+              <w:jc w:val="left"/>
+            </w:pPr>
+            <w:r>
+              <w:t xml:space="preserve">128 959</w:t>
+            </w:r>
+          </w:p>
+        </w:tc>
+        <w:tc>
+          <w:p>
+            <w:pPr>
+              <w:pStyle w:val="Compact"/>
+              <w:jc w:val="left"/>
+            </w:pPr>
+            <w:r>
+              <w:t xml:space="preserve">796 216</w:t>
+            </w:r>
+          </w:p>
+        </w:tc>
+      </w:tr>
+      <w:tr>
+        <w:tc>
+          <w:p>
+            <w:pPr>
+              <w:pStyle w:val="Compact"/>
+              <w:jc w:val="left"/>
+            </w:pPr>
+            <w:r>
+              <w:t xml:space="preserve">aug 2018</w:t>
+            </w:r>
+          </w:p>
+        </w:tc>
+        <w:tc>
+          <w:p>
+            <w:pPr>
+              <w:pStyle w:val="Compact"/>
+              <w:jc w:val="left"/>
+            </w:pPr>
+            <w:r>
+              <w:t xml:space="preserve">1 790 005</w:t>
+            </w:r>
+          </w:p>
+        </w:tc>
+        <w:tc>
+          <w:p>
+            <w:pPr>
+              <w:pStyle w:val="Compact"/>
+              <w:jc w:val="left"/>
+            </w:pPr>
+            <w:r>
+              <w:t xml:space="preserve">246 834</w:t>
+            </w:r>
+          </w:p>
+        </w:tc>
+        <w:tc>
+          <w:p>
+            <w:pPr>
+              <w:pStyle w:val="Compact"/>
+              <w:jc w:val="left"/>
+            </w:pPr>
+            <w:r>
+              <w:t xml:space="preserve">879 381</w:t>
+            </w:r>
+          </w:p>
+        </w:tc>
+      </w:tr>
+      <w:tr>
+        <w:tc>
+          <w:p>
+            <w:pPr>
+              <w:pStyle w:val="Compact"/>
+              <w:jc w:val="left"/>
+            </w:pPr>
+            <w:r>
+              <w:t xml:space="preserve">sep 2018</w:t>
+            </w:r>
+          </w:p>
+        </w:tc>
+        <w:tc>
+          <w:p>
+            <w:pPr>
+              <w:pStyle w:val="Compact"/>
+              <w:jc w:val="left"/>
+            </w:pPr>
+            <w:r>
+              <w:t xml:space="preserve">970 822</w:t>
+            </w:r>
+          </w:p>
+        </w:tc>
+        <w:tc>
+          <w:p>
+            <w:pPr>
+              <w:pStyle w:val="Compact"/>
+              <w:jc w:val="left"/>
+            </w:pPr>
+            <w:r>
+              <w:t xml:space="preserve">295 190</w:t>
+            </w:r>
+          </w:p>
+        </w:tc>
+        <w:tc>
+          <w:p>
+            <w:pPr>
+              <w:pStyle w:val="Compact"/>
+              <w:jc w:val="left"/>
+            </w:pPr>
+            <w:r>
+              <w:t xml:space="preserve">803 205</w:t>
             </w:r>
           </w:p>
         </w:tc>

</xml_diff>

<commit_message>
added clarification and updated data
</commit_message>
<xml_diff>
--- a/tourism_norway.docx
+++ b/tourism_norway.docx
@@ -77,7 +77,18 @@
         <w:pStyle w:val="FirstParagraph"/>
       </w:pPr>
       <w:r>
-        <w:t xml:space="preserve">æøå This æ is ø an å example file and project for the course BED-2056. Use this as an inspiration for your own project. Feel free to steal ideas and use the code (but for your own sake, don’t copy/paste. Understand what it’s doing and why it was used.). In this example report we will look at the change in overnight stays at hotels in Norway from januar 1986 to september 2018.</w:t>
+        <w:t xml:space="preserve">This is an example file and project for the course BED-2056. Use this as an inspiration for your own project. Feel free to steal ideas and use the code (but for your own sake, don’t copy/paste. Understand what it’s doing and why it was used.). In this example report we will in a very superficial way look at the change in overnight stays at hotels in Norway from January 1986 to June 2019.</w:t>
+      </w:r>
+    </w:p>
+    <w:p>
+      <w:pPr>
+        <w:pStyle w:val="BodyText"/>
+      </w:pPr>
+      <w:r>
+        <w:rPr>
+          <w:b/>
+        </w:rPr>
+        <w:t xml:space="preserve">It is expected that your final project is much more thorough, detailed and complete. This repository is just to illustrate how one can create a reproducible README-file, how to use the API from SSB, and to give some inspiration</w:t>
       </w:r>
     </w:p>
     <w:p>
@@ -150,7 +161,7 @@
         <w:pStyle w:val="BodyText"/>
       </w:pPr>
       <w:r>
-        <w:t xml:space="preserve">In the figure bellow we can se that for YTD, 2018 is currently the year with the most total overnight stays since 1986. This plot is created with a dynamic dataset which will automatically be updated every month when SSB updates their data. This is also true for the rest of this example report.</w:t>
+        <w:t xml:space="preserve">In the figure bellow we can se that for YTD, 2019 is currently the year with the most total overnight stays since 1986. This plot is created with a dynamic dataset which will automatically be updated every month when SSB updates their data. This is also true for the rest of this example report.</w:t>
       </w:r>
     </w:p>
     <w:p>
@@ -293,7 +304,11 @@
           <w:p>
             <w:pPr>
               <w:pStyle w:val="Compact"/>
-            </w:pPr>
+              <w:jc w:val="left"/>
+            </w:pPr>
+            <w:r>
+              <w:t xml:space="preserve">Ferie, fritid</w:t>
+            </w:r>
           </w:p>
         </w:tc>
         <w:tc>
@@ -309,7 +324,7 @@
               <w:jc w:val="left"/>
             </w:pPr>
             <w:r>
-              <w:t xml:space="preserve">Ferie, fritid</w:t>
+              <w:t xml:space="preserve">Kurs, konferanse</w:t>
             </w:r>
           </w:p>
         </w:tc>
@@ -323,23 +338,6 @@
           <w:p>
             <w:pPr>
               <w:pStyle w:val="Compact"/>
-              <w:jc w:val="left"/>
-            </w:pPr>
-            <w:r>
-              <w:t xml:space="preserve">Kurs, konferanse</w:t>
-            </w:r>
-          </w:p>
-        </w:tc>
-        <w:tc>
-          <w:tcPr>
-            <w:tcBorders>
-              <w:bottom w:val="single"/>
-            </w:tcBorders>
-            <w:vAlign w:val="bottom"/>
-          </w:tcPr>
-          <w:p>
-            <w:pPr>
-              <w:pStyle w:val="Compact"/>
               <w:jc w:val="center"/>
             </w:pPr>
             <w:r>
@@ -353,13 +351,6 @@
           <w:p>
             <w:pPr>
               <w:pStyle w:val="Compact"/>
-            </w:pPr>
-          </w:p>
-        </w:tc>
-        <w:tc>
-          <w:p>
-            <w:pPr>
-              <w:pStyle w:val="Compact"/>
               <w:jc w:val="left"/>
             </w:pPr>
             <w:r>
@@ -385,38 +376,31 @@
               <w:jc w:val="center"/>
             </w:pPr>
             <w:r>
-              <w:t xml:space="preserve">Min. :522741</w:t>
-            </w:r>
-          </w:p>
-        </w:tc>
-      </w:tr>
-      <w:tr>
-        <w:tc>
-          <w:p>
-            <w:pPr>
-              <w:pStyle w:val="Compact"/>
-            </w:pPr>
-          </w:p>
-        </w:tc>
-        <w:tc>
-          <w:p>
-            <w:pPr>
-              <w:pStyle w:val="Compact"/>
-              <w:jc w:val="left"/>
-            </w:pPr>
-            <w:r>
-              <w:t xml:space="preserve">1st Qu.: 691982</w:t>
-            </w:r>
-          </w:p>
-        </w:tc>
-        <w:tc>
-          <w:p>
-            <w:pPr>
-              <w:pStyle w:val="Compact"/>
-              <w:jc w:val="left"/>
-            </w:pPr>
-            <w:r>
-              <w:t xml:space="preserve">1st Qu.:225233</w:t>
+              <w:t xml:space="preserve">Min. :516872</w:t>
+            </w:r>
+          </w:p>
+        </w:tc>
+      </w:tr>
+      <w:tr>
+        <w:tc>
+          <w:p>
+            <w:pPr>
+              <w:pStyle w:val="Compact"/>
+              <w:jc w:val="left"/>
+            </w:pPr>
+            <w:r>
+              <w:t xml:space="preserve">1st Qu.: 672726</w:t>
+            </w:r>
+          </w:p>
+        </w:tc>
+        <w:tc>
+          <w:p>
+            <w:pPr>
+              <w:pStyle w:val="Compact"/>
+              <w:jc w:val="left"/>
+            </w:pPr>
+            <w:r>
+              <w:t xml:space="preserve">1st Qu.:225761</w:t>
             </w:r>
           </w:p>
         </w:tc>
@@ -427,38 +411,31 @@
               <w:jc w:val="center"/>
             </w:pPr>
             <w:r>
-              <w:t xml:space="preserve">1st Qu.:623856</w:t>
-            </w:r>
-          </w:p>
-        </w:tc>
-      </w:tr>
-      <w:tr>
-        <w:tc>
-          <w:p>
-            <w:pPr>
-              <w:pStyle w:val="Compact"/>
-            </w:pPr>
-          </w:p>
-        </w:tc>
-        <w:tc>
-          <w:p>
-            <w:pPr>
-              <w:pStyle w:val="Compact"/>
-              <w:jc w:val="left"/>
-            </w:pPr>
-            <w:r>
-              <w:t xml:space="preserve">Median : 810618</w:t>
-            </w:r>
-          </w:p>
-        </w:tc>
-        <w:tc>
-          <w:p>
-            <w:pPr>
-              <w:pStyle w:val="Compact"/>
-              <w:jc w:val="left"/>
-            </w:pPr>
-            <w:r>
-              <w:t xml:space="preserve">Median :240902</w:t>
+              <w:t xml:space="preserve">1st Qu.:626065</w:t>
+            </w:r>
+          </w:p>
+        </w:tc>
+      </w:tr>
+      <w:tr>
+        <w:tc>
+          <w:p>
+            <w:pPr>
+              <w:pStyle w:val="Compact"/>
+              <w:jc w:val="left"/>
+            </w:pPr>
+            <w:r>
+              <w:t xml:space="preserve">Median : 786787</w:t>
+            </w:r>
+          </w:p>
+        </w:tc>
+        <w:tc>
+          <w:p>
+            <w:pPr>
+              <w:pStyle w:val="Compact"/>
+              <w:jc w:val="left"/>
+            </w:pPr>
+            <w:r>
+              <w:t xml:space="preserve">Median :237372</w:t>
             </w:r>
           </w:p>
         </w:tc>
@@ -469,38 +446,31 @@
               <w:jc w:val="center"/>
             </w:pPr>
             <w:r>
-              <w:t xml:space="preserve">Median :729580</w:t>
-            </w:r>
-          </w:p>
-        </w:tc>
-      </w:tr>
-      <w:tr>
-        <w:tc>
-          <w:p>
-            <w:pPr>
-              <w:pStyle w:val="Compact"/>
-            </w:pPr>
-          </w:p>
-        </w:tc>
-        <w:tc>
-          <w:p>
-            <w:pPr>
-              <w:pStyle w:val="Compact"/>
-              <w:jc w:val="left"/>
-            </w:pPr>
-            <w:r>
-              <w:t xml:space="preserve">Mean :1058934</w:t>
-            </w:r>
-          </w:p>
-        </w:tc>
-        <w:tc>
-          <w:p>
-            <w:pPr>
-              <w:pStyle w:val="Compact"/>
-              <w:jc w:val="left"/>
-            </w:pPr>
-            <w:r>
-              <w:t xml:space="preserve">Mean :236266</w:t>
+              <w:t xml:space="preserve">Median :735124</w:t>
+            </w:r>
+          </w:p>
+        </w:tc>
+      </w:tr>
+      <w:tr>
+        <w:tc>
+          <w:p>
+            <w:pPr>
+              <w:pStyle w:val="Compact"/>
+              <w:jc w:val="left"/>
+            </w:pPr>
+            <w:r>
+              <w:t xml:space="preserve">Mean : 989493</w:t>
+            </w:r>
+          </w:p>
+        </w:tc>
+        <w:tc>
+          <w:p>
+            <w:pPr>
+              <w:pStyle w:val="Compact"/>
+              <w:jc w:val="left"/>
+            </w:pPr>
+            <w:r>
+              <w:t xml:space="preserve">Mean :237781</w:t>
             </w:r>
           </w:p>
         </w:tc>
@@ -511,38 +481,31 @@
               <w:jc w:val="center"/>
             </w:pPr>
             <w:r>
-              <w:t xml:space="preserve">Mean :721273</w:t>
-            </w:r>
-          </w:p>
-        </w:tc>
-      </w:tr>
-      <w:tr>
-        <w:tc>
-          <w:p>
-            <w:pPr>
-              <w:pStyle w:val="Compact"/>
-            </w:pPr>
-          </w:p>
-        </w:tc>
-        <w:tc>
-          <w:p>
-            <w:pPr>
-              <w:pStyle w:val="Compact"/>
-              <w:jc w:val="left"/>
-            </w:pPr>
-            <w:r>
-              <w:t xml:space="preserve">3rd Qu.:1444486</w:t>
-            </w:r>
-          </w:p>
-        </w:tc>
-        <w:tc>
-          <w:p>
-            <w:pPr>
-              <w:pStyle w:val="Compact"/>
-              <w:jc w:val="left"/>
-            </w:pPr>
-            <w:r>
-              <w:t xml:space="preserve">3rd Qu.:271401</w:t>
+              <w:t xml:space="preserve">Mean :716892</w:t>
+            </w:r>
+          </w:p>
+        </w:tc>
+      </w:tr>
+      <w:tr>
+        <w:tc>
+          <w:p>
+            <w:pPr>
+              <w:pStyle w:val="Compact"/>
+              <w:jc w:val="left"/>
+            </w:pPr>
+            <w:r>
+              <w:t xml:space="preserve">3rd Qu.: 969246</w:t>
+            </w:r>
+          </w:p>
+        </w:tc>
+        <w:tc>
+          <w:p>
+            <w:pPr>
+              <w:pStyle w:val="Compact"/>
+              <w:jc w:val="left"/>
+            </w:pPr>
+            <w:r>
+              <w:t xml:space="preserve">3rd Qu.:285798</w:t>
             </w:r>
           </w:p>
         </w:tc>
@@ -553,19 +516,12 @@
               <w:jc w:val="center"/>
             </w:pPr>
             <w:r>
-              <w:t xml:space="preserve">3rd Qu.:803205</w:t>
-            </w:r>
-          </w:p>
-        </w:tc>
-      </w:tr>
-      <w:tr>
-        <w:tc>
-          <w:p>
-            <w:pPr>
-              <w:pStyle w:val="Compact"/>
-            </w:pPr>
-          </w:p>
-        </w:tc>
+              <w:t xml:space="preserve">3rd Qu.:798552</w:t>
+            </w:r>
+          </w:p>
+        </w:tc>
+      </w:tr>
+      <w:tr>
         <w:tc>
           <w:p>
             <w:pPr>
@@ -595,7 +551,7 @@
               <w:jc w:val="center"/>
             </w:pPr>
             <w:r>
-              <w:t xml:space="preserve">Max. :879381</w:t>
+              <w:t xml:space="preserve">Max. :896144</w:t>
             </w:r>
           </w:p>
         </w:tc>
@@ -706,7 +662,7 @@
               <w:jc w:val="left"/>
             </w:pPr>
             <w:r>
-              <w:t xml:space="preserve">jan 2017</w:t>
+              <w:t xml:space="preserve">Jan 2017</w:t>
             </w:r>
           </w:p>
         </w:tc>
@@ -752,7 +708,7 @@
               <w:jc w:val="left"/>
             </w:pPr>
             <w:r>
-              <w:t xml:space="preserve">feb 2017</w:t>
+              <w:t xml:space="preserve">Feb 2017</w:t>
             </w:r>
           </w:p>
         </w:tc>
@@ -798,7 +754,7 @@
               <w:jc w:val="left"/>
             </w:pPr>
             <w:r>
-              <w:t xml:space="preserve">mar 2017</w:t>
+              <w:t xml:space="preserve">Mar 2017</w:t>
             </w:r>
           </w:p>
         </w:tc>
@@ -844,7 +800,7 @@
               <w:jc w:val="left"/>
             </w:pPr>
             <w:r>
-              <w:t xml:space="preserve">apr 2017</w:t>
+              <w:t xml:space="preserve">Apr 2017</w:t>
             </w:r>
           </w:p>
         </w:tc>
@@ -890,7 +846,7 @@
               <w:jc w:val="left"/>
             </w:pPr>
             <w:r>
-              <w:t xml:space="preserve">mai 2017</w:t>
+              <w:t xml:space="preserve">May 2017</w:t>
             </w:r>
           </w:p>
         </w:tc>
@@ -936,7 +892,7 @@
               <w:jc w:val="left"/>
             </w:pPr>
             <w:r>
-              <w:t xml:space="preserve">jun 2017</w:t>
+              <w:t xml:space="preserve">Jun 2017</w:t>
             </w:r>
           </w:p>
         </w:tc>
@@ -982,7 +938,7 @@
               <w:jc w:val="left"/>
             </w:pPr>
             <w:r>
-              <w:t xml:space="preserve">jul 2017</w:t>
+              <w:t xml:space="preserve">Jul 2017</w:t>
             </w:r>
           </w:p>
         </w:tc>
@@ -1028,7 +984,7 @@
               <w:jc w:val="left"/>
             </w:pPr>
             <w:r>
-              <w:t xml:space="preserve">aug 2017</w:t>
+              <w:t xml:space="preserve">Aug 2017</w:t>
             </w:r>
           </w:p>
         </w:tc>
@@ -1074,7 +1030,7 @@
               <w:jc w:val="left"/>
             </w:pPr>
             <w:r>
-              <w:t xml:space="preserve">sep 2017</w:t>
+              <w:t xml:space="preserve">Sep 2017</w:t>
             </w:r>
           </w:p>
         </w:tc>
@@ -1120,7 +1076,7 @@
               <w:jc w:val="left"/>
             </w:pPr>
             <w:r>
-              <w:t xml:space="preserve">okt 2017</w:t>
+              <w:t xml:space="preserve">Oct 2017</w:t>
             </w:r>
           </w:p>
         </w:tc>
@@ -1166,7 +1122,7 @@
               <w:jc w:val="left"/>
             </w:pPr>
             <w:r>
-              <w:t xml:space="preserve">nov 2017</w:t>
+              <w:t xml:space="preserve">Nov 2017</w:t>
             </w:r>
           </w:p>
         </w:tc>
@@ -1212,7 +1168,7 @@
               <w:jc w:val="left"/>
             </w:pPr>
             <w:r>
-              <w:t xml:space="preserve">des 2017</w:t>
+              <w:t xml:space="preserve">Dec 2017</w:t>
             </w:r>
           </w:p>
         </w:tc>
@@ -1258,7 +1214,7 @@
               <w:jc w:val="left"/>
             </w:pPr>
             <w:r>
-              <w:t xml:space="preserve">jan 2018</w:t>
+              <w:t xml:space="preserve">Jan 2018</w:t>
             </w:r>
           </w:p>
         </w:tc>
@@ -1304,7 +1260,7 @@
               <w:jc w:val="left"/>
             </w:pPr>
             <w:r>
-              <w:t xml:space="preserve">feb 2018</w:t>
+              <w:t xml:space="preserve">Feb 2018</w:t>
             </w:r>
           </w:p>
         </w:tc>
@@ -1350,7 +1306,7 @@
               <w:jc w:val="left"/>
             </w:pPr>
             <w:r>
-              <w:t xml:space="preserve">mar 2018</w:t>
+              <w:t xml:space="preserve">Mar 2018</w:t>
             </w:r>
           </w:p>
         </w:tc>
@@ -1396,18 +1352,18 @@
               <w:jc w:val="left"/>
             </w:pPr>
             <w:r>
-              <w:t xml:space="preserve">apr 2018</w:t>
-            </w:r>
-          </w:p>
-        </w:tc>
-        <w:tc>
-          <w:p>
-            <w:pPr>
-              <w:pStyle w:val="Compact"/>
-              <w:jc w:val="left"/>
-            </w:pPr>
-            <w:r>
-              <w:t xml:space="preserve">666 009</w:t>
+              <w:t xml:space="preserve">Apr 2018</w:t>
+            </w:r>
+          </w:p>
+        </w:tc>
+        <w:tc>
+          <w:p>
+            <w:pPr>
+              <w:pStyle w:val="Compact"/>
+              <w:jc w:val="left"/>
+            </w:pPr>
+            <w:r>
+              <w:t xml:space="preserve">666 307</w:t>
             </w:r>
           </w:p>
         </w:tc>
@@ -1442,7 +1398,7 @@
               <w:jc w:val="left"/>
             </w:pPr>
             <w:r>
-              <w:t xml:space="preserve">mai 2018</w:t>
+              <w:t xml:space="preserve">May 2018</w:t>
             </w:r>
           </w:p>
         </w:tc>
@@ -1488,18 +1444,18 @@
               <w:jc w:val="left"/>
             </w:pPr>
             <w:r>
-              <w:t xml:space="preserve">jun 2018</w:t>
-            </w:r>
-          </w:p>
-        </w:tc>
-        <w:tc>
-          <w:p>
-            <w:pPr>
-              <w:pStyle w:val="Compact"/>
-              <w:jc w:val="left"/>
-            </w:pPr>
-            <w:r>
-              <w:t xml:space="preserve">1 501 250</w:t>
+              <w:t xml:space="preserve">Jun 2018</w:t>
+            </w:r>
+          </w:p>
+        </w:tc>
+        <w:tc>
+          <w:p>
+            <w:pPr>
+              <w:pStyle w:val="Compact"/>
+              <w:jc w:val="left"/>
+            </w:pPr>
+            <w:r>
+              <w:t xml:space="preserve">1 500 041</w:t>
             </w:r>
           </w:p>
         </w:tc>
@@ -1534,7 +1490,7 @@
               <w:jc w:val="left"/>
             </w:pPr>
             <w:r>
-              <w:t xml:space="preserve">jul 2018</w:t>
+              <w:t xml:space="preserve">Jul 2018</w:t>
             </w:r>
           </w:p>
         </w:tc>
@@ -1580,7 +1536,7 @@
               <w:jc w:val="left"/>
             </w:pPr>
             <w:r>
-              <w:t xml:space="preserve">aug 2018</w:t>
+              <w:t xml:space="preserve">Aug 2018</w:t>
             </w:r>
           </w:p>
         </w:tc>
@@ -1626,7 +1582,7 @@
               <w:jc w:val="left"/>
             </w:pPr>
             <w:r>
-              <w:t xml:space="preserve">sep 2018</w:t>
+              <w:t xml:space="preserve">Sep 2018</w:t>
             </w:r>
           </w:p>
         </w:tc>
@@ -1660,6 +1616,420 @@
             </w:pPr>
             <w:r>
               <w:t xml:space="preserve">803 205</w:t>
+            </w:r>
+          </w:p>
+        </w:tc>
+      </w:tr>
+      <w:tr>
+        <w:tc>
+          <w:p>
+            <w:pPr>
+              <w:pStyle w:val="Compact"/>
+              <w:jc w:val="left"/>
+            </w:pPr>
+            <w:r>
+              <w:t xml:space="preserve">Oct 2018</w:t>
+            </w:r>
+          </w:p>
+        </w:tc>
+        <w:tc>
+          <w:p>
+            <w:pPr>
+              <w:pStyle w:val="Compact"/>
+              <w:jc w:val="left"/>
+            </w:pPr>
+            <w:r>
+              <w:t xml:space="preserve">692 493</w:t>
+            </w:r>
+          </w:p>
+        </w:tc>
+        <w:tc>
+          <w:p>
+            <w:pPr>
+              <w:pStyle w:val="Compact"/>
+              <w:jc w:val="left"/>
+            </w:pPr>
+            <w:r>
+              <w:t xml:space="preserve">290 597</w:t>
+            </w:r>
+          </w:p>
+        </w:tc>
+        <w:tc>
+          <w:p>
+            <w:pPr>
+              <w:pStyle w:val="Compact"/>
+              <w:jc w:val="left"/>
+            </w:pPr>
+            <w:r>
+              <w:t xml:space="preserve">769 279</w:t>
+            </w:r>
+          </w:p>
+        </w:tc>
+      </w:tr>
+      <w:tr>
+        <w:tc>
+          <w:p>
+            <w:pPr>
+              <w:pStyle w:val="Compact"/>
+              <w:jc w:val="left"/>
+            </w:pPr>
+            <w:r>
+              <w:t xml:space="preserve">Nov 2018</w:t>
+            </w:r>
+          </w:p>
+        </w:tc>
+        <w:tc>
+          <w:p>
+            <w:pPr>
+              <w:pStyle w:val="Compact"/>
+              <w:jc w:val="left"/>
+            </w:pPr>
+            <w:r>
+              <w:t xml:space="preserve">609 070</w:t>
+            </w:r>
+          </w:p>
+        </w:tc>
+        <w:tc>
+          <w:p>
+            <w:pPr>
+              <w:pStyle w:val="Compact"/>
+              <w:jc w:val="left"/>
+            </w:pPr>
+            <w:r>
+              <w:t xml:space="preserve">299 495</w:t>
+            </w:r>
+          </w:p>
+        </w:tc>
+        <w:tc>
+          <w:p>
+            <w:pPr>
+              <w:pStyle w:val="Compact"/>
+              <w:jc w:val="left"/>
+            </w:pPr>
+            <w:r>
+              <w:t xml:space="preserve">748 291</w:t>
+            </w:r>
+          </w:p>
+        </w:tc>
+      </w:tr>
+      <w:tr>
+        <w:tc>
+          <w:p>
+            <w:pPr>
+              <w:pStyle w:val="Compact"/>
+              <w:jc w:val="left"/>
+            </w:pPr>
+            <w:r>
+              <w:t xml:space="preserve">Dec 2018</w:t>
+            </w:r>
+          </w:p>
+        </w:tc>
+        <w:tc>
+          <w:p>
+            <w:pPr>
+              <w:pStyle w:val="Compact"/>
+              <w:jc w:val="left"/>
+            </w:pPr>
+            <w:r>
+              <w:t xml:space="preserve">614 364</w:t>
+            </w:r>
+          </w:p>
+        </w:tc>
+        <w:tc>
+          <w:p>
+            <w:pPr>
+              <w:pStyle w:val="Compact"/>
+              <w:jc w:val="left"/>
+            </w:pPr>
+            <w:r>
+              <w:t xml:space="preserve">120 780</w:t>
+            </w:r>
+          </w:p>
+        </w:tc>
+        <w:tc>
+          <w:p>
+            <w:pPr>
+              <w:pStyle w:val="Compact"/>
+              <w:jc w:val="left"/>
+            </w:pPr>
+            <w:r>
+              <w:t xml:space="preserve">516 872</w:t>
+            </w:r>
+          </w:p>
+        </w:tc>
+      </w:tr>
+      <w:tr>
+        <w:tc>
+          <w:p>
+            <w:pPr>
+              <w:pStyle w:val="Compact"/>
+              <w:jc w:val="left"/>
+            </w:pPr>
+            <w:r>
+              <w:t xml:space="preserve">Jan 2019</w:t>
+            </w:r>
+          </w:p>
+        </w:tc>
+        <w:tc>
+          <w:p>
+            <w:pPr>
+              <w:pStyle w:val="Compact"/>
+              <w:jc w:val="left"/>
+            </w:pPr>
+            <w:r>
+              <w:t xml:space="preserve">591 338</w:t>
+            </w:r>
+          </w:p>
+        </w:tc>
+        <w:tc>
+          <w:p>
+            <w:pPr>
+              <w:pStyle w:val="Compact"/>
+              <w:jc w:val="left"/>
+            </w:pPr>
+            <w:r>
+              <w:t xml:space="preserve">233 809</w:t>
+            </w:r>
+          </w:p>
+        </w:tc>
+        <w:tc>
+          <w:p>
+            <w:pPr>
+              <w:pStyle w:val="Compact"/>
+              <w:jc w:val="left"/>
+            </w:pPr>
+            <w:r>
+              <w:t xml:space="preserve">632 693</w:t>
+            </w:r>
+          </w:p>
+        </w:tc>
+      </w:tr>
+      <w:tr>
+        <w:tc>
+          <w:p>
+            <w:pPr>
+              <w:pStyle w:val="Compact"/>
+              <w:jc w:val="left"/>
+            </w:pPr>
+            <w:r>
+              <w:t xml:space="preserve">Feb 2019</w:t>
+            </w:r>
+          </w:p>
+        </w:tc>
+        <w:tc>
+          <w:p>
+            <w:pPr>
+              <w:pStyle w:val="Compact"/>
+              <w:jc w:val="left"/>
+            </w:pPr>
+            <w:r>
+              <w:t xml:space="preserve">794 677</w:t>
+            </w:r>
+          </w:p>
+        </w:tc>
+        <w:tc>
+          <w:p>
+            <w:pPr>
+              <w:pStyle w:val="Compact"/>
+              <w:jc w:val="left"/>
+            </w:pPr>
+            <w:r>
+              <w:t xml:space="preserve">193 606</w:t>
+            </w:r>
+          </w:p>
+        </w:tc>
+        <w:tc>
+          <w:p>
+            <w:pPr>
+              <w:pStyle w:val="Compact"/>
+              <w:jc w:val="left"/>
+            </w:pPr>
+            <w:r>
+              <w:t xml:space="preserve">644 711</w:t>
+            </w:r>
+          </w:p>
+        </w:tc>
+      </w:tr>
+      <w:tr>
+        <w:tc>
+          <w:p>
+            <w:pPr>
+              <w:pStyle w:val="Compact"/>
+              <w:jc w:val="left"/>
+            </w:pPr>
+            <w:r>
+              <w:t xml:space="preserve">Mar 2019</w:t>
+            </w:r>
+          </w:p>
+        </w:tc>
+        <w:tc>
+          <w:p>
+            <w:pPr>
+              <w:pStyle w:val="Compact"/>
+              <w:jc w:val="left"/>
+            </w:pPr>
+            <w:r>
+              <w:t xml:space="preserve">831 707</w:t>
+            </w:r>
+          </w:p>
+        </w:tc>
+        <w:tc>
+          <w:p>
+            <w:pPr>
+              <w:pStyle w:val="Compact"/>
+              <w:jc w:val="left"/>
+            </w:pPr>
+            <w:r>
+              <w:t xml:space="preserve">325 713</w:t>
+            </w:r>
+          </w:p>
+        </w:tc>
+        <w:tc>
+          <w:p>
+            <w:pPr>
+              <w:pStyle w:val="Compact"/>
+              <w:jc w:val="left"/>
+            </w:pPr>
+            <w:r>
+              <w:t xml:space="preserve">747 767</w:t>
+            </w:r>
+          </w:p>
+        </w:tc>
+      </w:tr>
+      <w:tr>
+        <w:tc>
+          <w:p>
+            <w:pPr>
+              <w:pStyle w:val="Compact"/>
+              <w:jc w:val="left"/>
+            </w:pPr>
+            <w:r>
+              <w:t xml:space="preserve">Apr 2019</w:t>
+            </w:r>
+          </w:p>
+        </w:tc>
+        <w:tc>
+          <w:p>
+            <w:pPr>
+              <w:pStyle w:val="Compact"/>
+              <w:jc w:val="left"/>
+            </w:pPr>
+            <w:r>
+              <w:t xml:space="preserve">767 073</w:t>
+            </w:r>
+          </w:p>
+        </w:tc>
+        <w:tc>
+          <w:p>
+            <w:pPr>
+              <w:pStyle w:val="Compact"/>
+              <w:jc w:val="left"/>
+            </w:pPr>
+            <w:r>
+              <w:t xml:space="preserve">235 686</w:t>
+            </w:r>
+          </w:p>
+        </w:tc>
+        <w:tc>
+          <w:p>
+            <w:pPr>
+              <w:pStyle w:val="Compact"/>
+              <w:jc w:val="left"/>
+            </w:pPr>
+            <w:r>
+              <w:t xml:space="preserve">604 927</w:t>
+            </w:r>
+          </w:p>
+        </w:tc>
+      </w:tr>
+      <w:tr>
+        <w:tc>
+          <w:p>
+            <w:pPr>
+              <w:pStyle w:val="Compact"/>
+              <w:jc w:val="left"/>
+            </w:pPr>
+            <w:r>
+              <w:t xml:space="preserve">May 2019</w:t>
+            </w:r>
+          </w:p>
+        </w:tc>
+        <w:tc>
+          <w:p>
+            <w:pPr>
+              <w:pStyle w:val="Compact"/>
+              <w:jc w:val="left"/>
+            </w:pPr>
+            <w:r>
+              <w:t xml:space="preserve">963 446</w:t>
+            </w:r>
+          </w:p>
+        </w:tc>
+        <w:tc>
+          <w:p>
+            <w:pPr>
+              <w:pStyle w:val="Compact"/>
+              <w:jc w:val="left"/>
+            </w:pPr>
+            <w:r>
+              <w:t xml:space="preserve">238 627</w:t>
+            </w:r>
+          </w:p>
+        </w:tc>
+        <w:tc>
+          <w:p>
+            <w:pPr>
+              <w:pStyle w:val="Compact"/>
+              <w:jc w:val="left"/>
+            </w:pPr>
+            <w:r>
+              <w:t xml:space="preserve">799 331</w:t>
+            </w:r>
+          </w:p>
+        </w:tc>
+      </w:tr>
+      <w:tr>
+        <w:tc>
+          <w:p>
+            <w:pPr>
+              <w:pStyle w:val="Compact"/>
+              <w:jc w:val="left"/>
+            </w:pPr>
+            <w:r>
+              <w:t xml:space="preserve">Jun 2019</w:t>
+            </w:r>
+          </w:p>
+        </w:tc>
+        <w:tc>
+          <w:p>
+            <w:pPr>
+              <w:pStyle w:val="Compact"/>
+              <w:jc w:val="left"/>
+            </w:pPr>
+            <w:r>
+              <w:t xml:space="preserve">1 583 906</w:t>
+            </w:r>
+          </w:p>
+        </w:tc>
+        <w:tc>
+          <w:p>
+            <w:pPr>
+              <w:pStyle w:val="Compact"/>
+              <w:jc w:val="left"/>
+            </w:pPr>
+            <w:r>
+              <w:t xml:space="preserve">233 541</w:t>
+            </w:r>
+          </w:p>
+        </w:tc>
+        <w:tc>
+          <w:p>
+            <w:pPr>
+              <w:pStyle w:val="Compact"/>
+              <w:jc w:val="left"/>
+            </w:pPr>
+            <w:r>
+              <w:t xml:space="preserve">896 144</w:t>
             </w:r>
           </w:p>
         </w:tc>

</xml_diff>